<commit_message>
done ERD and Entity Data Dictionary
</commit_message>
<xml_diff>
--- a/Document/SRS/IMS-datacenter_29032016_Report3_TienHLH.docx
+++ b/Document/SRS/IMS-datacenter_29032016_Report3_TienHLH.docx
@@ -1594,15 +1594,39 @@
                 <w:sz w:val="24"/>
                 <w:szCs w:val="24"/>
               </w:rPr>
-              <w:t xml:space="preserve">Describe the </w:t>
-            </w:r>
-            <w:r>
-              <w:rPr>
-                <w:rFonts w:ascii="Cambria" w:hAnsi="Cambria" w:cs="Calibri"/>
-                <w:sz w:val="24"/>
-                <w:szCs w:val="24"/>
-              </w:rPr>
-              <w:t>customer’s server in data center.</w:t>
+              <w:t>Contain</w:t>
+            </w:r>
+            <w:r>
+              <w:rPr>
+                <w:rFonts w:ascii="Cambria" w:hAnsi="Cambria" w:cs="Calibri"/>
+                <w:sz w:val="24"/>
+                <w:szCs w:val="24"/>
+              </w:rPr>
+              <w:t xml:space="preserve"> the </w:t>
+            </w:r>
+            <w:r>
+              <w:rPr>
+                <w:rFonts w:ascii="Cambria" w:hAnsi="Cambria" w:cs="Calibri"/>
+                <w:sz w:val="24"/>
+                <w:szCs w:val="24"/>
+              </w:rPr>
+              <w:t>server</w:t>
+            </w:r>
+            <w:r>
+              <w:rPr>
+                <w:rFonts w:ascii="Cambria" w:hAnsi="Cambria" w:cs="Calibri"/>
+                <w:sz w:val="24"/>
+                <w:szCs w:val="24"/>
+              </w:rPr>
+              <w:t xml:space="preserve"> information</w:t>
+            </w:r>
+            <w:r>
+              <w:rPr>
+                <w:rFonts w:ascii="Cambria" w:hAnsi="Cambria" w:cs="Calibri"/>
+                <w:sz w:val="24"/>
+                <w:szCs w:val="24"/>
+              </w:rPr>
+              <w:t xml:space="preserve"> in data center.</w:t>
             </w:r>
           </w:p>
         </w:tc>
@@ -1664,7 +1688,15 @@
                 <w:sz w:val="24"/>
                 <w:szCs w:val="24"/>
               </w:rPr>
-              <w:t xml:space="preserve">Describe </w:t>
+              <w:t>Contain</w:t>
+            </w:r>
+            <w:r>
+              <w:rPr>
+                <w:rFonts w:ascii="Cambria" w:hAnsi="Cambria" w:cs="Calibri"/>
+                <w:sz w:val="24"/>
+                <w:szCs w:val="24"/>
+              </w:rPr>
+              <w:t xml:space="preserve"> </w:t>
             </w:r>
             <w:r>
               <w:rPr>
@@ -1734,15 +1766,39 @@
                 <w:sz w:val="24"/>
                 <w:szCs w:val="24"/>
               </w:rPr>
-              <w:t xml:space="preserve">Describe all </w:t>
-            </w:r>
-            <w:r>
-              <w:rPr>
-                <w:rFonts w:ascii="Cambria" w:hAnsi="Cambria" w:cs="Calibri"/>
-                <w:sz w:val="24"/>
-                <w:szCs w:val="24"/>
-              </w:rPr>
-              <w:t>location in data center.</w:t>
+              <w:t>Contain</w:t>
+            </w:r>
+            <w:r>
+              <w:rPr>
+                <w:rFonts w:ascii="Cambria" w:hAnsi="Cambria" w:cs="Calibri"/>
+                <w:sz w:val="24"/>
+                <w:szCs w:val="24"/>
+              </w:rPr>
+              <w:t xml:space="preserve"> all </w:t>
+            </w:r>
+            <w:r>
+              <w:rPr>
+                <w:rFonts w:ascii="Cambria" w:hAnsi="Cambria" w:cs="Calibri"/>
+                <w:sz w:val="24"/>
+                <w:szCs w:val="24"/>
+              </w:rPr>
+              <w:t>location</w:t>
+            </w:r>
+            <w:r>
+              <w:rPr>
+                <w:rFonts w:ascii="Cambria" w:hAnsi="Cambria" w:cs="Calibri"/>
+                <w:sz w:val="24"/>
+                <w:szCs w:val="24"/>
+              </w:rPr>
+              <w:t xml:space="preserve"> information</w:t>
+            </w:r>
+            <w:r>
+              <w:rPr>
+                <w:rFonts w:ascii="Cambria" w:hAnsi="Cambria" w:cs="Calibri"/>
+                <w:sz w:val="24"/>
+                <w:szCs w:val="24"/>
+              </w:rPr>
+              <w:t xml:space="preserve"> in data center.</w:t>
             </w:r>
           </w:p>
         </w:tc>
@@ -1804,15 +1860,39 @@
                 <w:sz w:val="24"/>
                 <w:szCs w:val="24"/>
               </w:rPr>
-              <w:t xml:space="preserve">Describe all </w:t>
-            </w:r>
-            <w:r>
-              <w:rPr>
-                <w:rFonts w:ascii="Cambria" w:hAnsi="Cambria" w:cs="Calibri"/>
-                <w:sz w:val="24"/>
-                <w:szCs w:val="24"/>
-              </w:rPr>
-              <w:t>racks which are putting in data center.</w:t>
+              <w:t>Contain</w:t>
+            </w:r>
+            <w:r>
+              <w:rPr>
+                <w:rFonts w:ascii="Cambria" w:hAnsi="Cambria" w:cs="Calibri"/>
+                <w:sz w:val="24"/>
+                <w:szCs w:val="24"/>
+              </w:rPr>
+              <w:t xml:space="preserve"> all </w:t>
+            </w:r>
+            <w:r>
+              <w:rPr>
+                <w:rFonts w:ascii="Cambria" w:hAnsi="Cambria" w:cs="Calibri"/>
+                <w:sz w:val="24"/>
+                <w:szCs w:val="24"/>
+              </w:rPr>
+              <w:t>racks</w:t>
+            </w:r>
+            <w:r>
+              <w:rPr>
+                <w:rFonts w:ascii="Cambria" w:hAnsi="Cambria" w:cs="Calibri"/>
+                <w:sz w:val="24"/>
+                <w:szCs w:val="24"/>
+              </w:rPr>
+              <w:t xml:space="preserve"> information</w:t>
+            </w:r>
+            <w:r>
+              <w:rPr>
+                <w:rFonts w:ascii="Cambria" w:hAnsi="Cambria" w:cs="Calibri"/>
+                <w:sz w:val="24"/>
+                <w:szCs w:val="24"/>
+              </w:rPr>
+              <w:t xml:space="preserve"> which are putting in data center.</w:t>
             </w:r>
           </w:p>
         </w:tc>
@@ -1874,7 +1954,15 @@
                 <w:sz w:val="24"/>
                 <w:szCs w:val="24"/>
               </w:rPr>
-              <w:t xml:space="preserve">Describe </w:t>
+              <w:t>Contain</w:t>
+            </w:r>
+            <w:r>
+              <w:rPr>
+                <w:rFonts w:ascii="Cambria" w:hAnsi="Cambria" w:cs="Calibri"/>
+                <w:sz w:val="24"/>
+                <w:szCs w:val="24"/>
+              </w:rPr>
+              <w:t xml:space="preserve"> </w:t>
             </w:r>
             <w:r>
               <w:rPr>
@@ -1944,7 +2032,15 @@
                 <w:sz w:val="24"/>
                 <w:szCs w:val="24"/>
               </w:rPr>
-              <w:t>Describe all roles in the system.</w:t>
+              <w:t>Contain</w:t>
+            </w:r>
+            <w:r>
+              <w:rPr>
+                <w:rFonts w:ascii="Cambria" w:hAnsi="Cambria" w:cs="Calibri"/>
+                <w:sz w:val="24"/>
+                <w:szCs w:val="24"/>
+              </w:rPr>
+              <w:t xml:space="preserve"> all roles in the system.</w:t>
             </w:r>
           </w:p>
         </w:tc>
@@ -2004,7 +2100,15 @@
                 <w:sz w:val="24"/>
                 <w:szCs w:val="24"/>
               </w:rPr>
-              <w:t>Describe all of current IP Addresses of server.</w:t>
+              <w:t>Contain</w:t>
+            </w:r>
+            <w:r>
+              <w:rPr>
+                <w:rFonts w:ascii="Cambria" w:hAnsi="Cambria" w:cs="Calibri"/>
+                <w:sz w:val="24"/>
+                <w:szCs w:val="24"/>
+              </w:rPr>
+              <w:t xml:space="preserve"> all of current IP Addresses of server.</w:t>
             </w:r>
           </w:p>
         </w:tc>
@@ -2064,15 +2168,31 @@
                 <w:sz w:val="24"/>
                 <w:szCs w:val="24"/>
               </w:rPr>
-              <w:t xml:space="preserve">Describe </w:t>
-            </w:r>
-            <w:r>
-              <w:rPr>
-                <w:rFonts w:ascii="Cambria" w:hAnsi="Cambria" w:cs="Calibri"/>
-                <w:sz w:val="24"/>
-                <w:szCs w:val="24"/>
-              </w:rPr>
-              <w:t>content of each request which was sent by customer.</w:t>
+              <w:t xml:space="preserve">Contain all </w:t>
+            </w:r>
+            <w:r>
+              <w:rPr>
+                <w:rFonts w:ascii="Cambria" w:hAnsi="Cambria" w:cs="Calibri"/>
+                <w:sz w:val="24"/>
+                <w:szCs w:val="24"/>
+              </w:rPr>
+              <w:t xml:space="preserve">request </w:t>
+            </w:r>
+            <w:r>
+              <w:rPr>
+                <w:rFonts w:ascii="Cambria" w:hAnsi="Cambria" w:cs="Calibri"/>
+                <w:sz w:val="24"/>
+                <w:szCs w:val="24"/>
+              </w:rPr>
+              <w:t xml:space="preserve">content </w:t>
+            </w:r>
+            <w:r>
+              <w:rPr>
+                <w:rFonts w:ascii="Cambria" w:hAnsi="Cambria" w:cs="Calibri"/>
+                <w:sz w:val="24"/>
+                <w:szCs w:val="24"/>
+              </w:rPr>
+              <w:t>which was sent by customer.</w:t>
             </w:r>
           </w:p>
         </w:tc>
@@ -2132,15 +2252,31 @@
                 <w:sz w:val="24"/>
                 <w:szCs w:val="24"/>
               </w:rPr>
-              <w:t xml:space="preserve">Describe all </w:t>
-            </w:r>
-            <w:r>
-              <w:rPr>
-                <w:rFonts w:ascii="Cambria" w:hAnsi="Cambria" w:cs="Calibri"/>
-                <w:sz w:val="24"/>
-                <w:szCs w:val="24"/>
-              </w:rPr>
-              <w:t>user’s accounts in the system.</w:t>
+              <w:t>Contain</w:t>
+            </w:r>
+            <w:r>
+              <w:rPr>
+                <w:rFonts w:ascii="Cambria" w:hAnsi="Cambria" w:cs="Calibri"/>
+                <w:sz w:val="24"/>
+                <w:szCs w:val="24"/>
+              </w:rPr>
+              <w:t xml:space="preserve"> all </w:t>
+            </w:r>
+            <w:r>
+              <w:rPr>
+                <w:rFonts w:ascii="Cambria" w:hAnsi="Cambria" w:cs="Calibri"/>
+                <w:sz w:val="24"/>
+                <w:szCs w:val="24"/>
+              </w:rPr>
+              <w:t>user information</w:t>
+            </w:r>
+            <w:r>
+              <w:rPr>
+                <w:rFonts w:ascii="Cambria" w:hAnsi="Cambria" w:cs="Calibri"/>
+                <w:sz w:val="24"/>
+                <w:szCs w:val="24"/>
+              </w:rPr>
+              <w:t xml:space="preserve"> in the system.</w:t>
             </w:r>
           </w:p>
         </w:tc>
@@ -2200,7 +2336,15 @@
                 <w:sz w:val="24"/>
                 <w:szCs w:val="24"/>
               </w:rPr>
-              <w:t xml:space="preserve">Describe </w:t>
+              <w:t>Contain</w:t>
+            </w:r>
+            <w:r>
+              <w:rPr>
+                <w:rFonts w:ascii="Cambria" w:hAnsi="Cambria" w:cs="Calibri"/>
+                <w:sz w:val="24"/>
+                <w:szCs w:val="24"/>
+              </w:rPr>
+              <w:t xml:space="preserve"> </w:t>
             </w:r>
             <w:r>
               <w:rPr>
@@ -2268,7 +2412,15 @@
                 <w:sz w:val="24"/>
                 <w:szCs w:val="24"/>
               </w:rPr>
-              <w:t xml:space="preserve">Describe </w:t>
+              <w:t>Contain</w:t>
+            </w:r>
+            <w:r>
+              <w:rPr>
+                <w:rFonts w:ascii="Cambria" w:hAnsi="Cambria" w:cs="Calibri"/>
+                <w:sz w:val="24"/>
+                <w:szCs w:val="24"/>
+              </w:rPr>
+              <w:t xml:space="preserve"> </w:t>
             </w:r>
             <w:r>
               <w:rPr>
@@ -2336,15 +2488,47 @@
                 <w:sz w:val="24"/>
                 <w:szCs w:val="24"/>
               </w:rPr>
-              <w:t xml:space="preserve">Describe all </w:t>
-            </w:r>
-            <w:r>
-              <w:rPr>
-                <w:rFonts w:ascii="Cambria" w:hAnsi="Cambria" w:cs="Calibri"/>
-                <w:sz w:val="24"/>
-                <w:szCs w:val="24"/>
-              </w:rPr>
-              <w:t>IP Addresses which data center is keeping.</w:t>
+              <w:t>Contain</w:t>
+            </w:r>
+            <w:r>
+              <w:rPr>
+                <w:rFonts w:ascii="Cambria" w:hAnsi="Cambria" w:cs="Calibri"/>
+                <w:sz w:val="24"/>
+                <w:szCs w:val="24"/>
+              </w:rPr>
+              <w:t xml:space="preserve"> </w:t>
+            </w:r>
+            <w:r>
+              <w:rPr>
+                <w:rFonts w:ascii="Cambria" w:hAnsi="Cambria" w:cs="Calibri"/>
+                <w:sz w:val="24"/>
+                <w:szCs w:val="24"/>
+              </w:rPr>
+              <w:t xml:space="preserve">all </w:t>
+            </w:r>
+            <w:r>
+              <w:rPr>
+                <w:rFonts w:ascii="Cambria" w:hAnsi="Cambria" w:cs="Calibri"/>
+                <w:sz w:val="24"/>
+                <w:szCs w:val="24"/>
+              </w:rPr>
+              <w:t>IP Addresses</w:t>
+            </w:r>
+            <w:r>
+              <w:rPr>
+                <w:rFonts w:ascii="Cambria" w:hAnsi="Cambria" w:cs="Calibri"/>
+                <w:sz w:val="24"/>
+                <w:szCs w:val="24"/>
+              </w:rPr>
+              <w:t xml:space="preserve"> information</w:t>
+            </w:r>
+            <w:r>
+              <w:rPr>
+                <w:rFonts w:ascii="Cambria" w:hAnsi="Cambria" w:cs="Calibri"/>
+                <w:sz w:val="24"/>
+                <w:szCs w:val="24"/>
+              </w:rPr>
+              <w:t xml:space="preserve"> which data center is keeping.</w:t>
             </w:r>
           </w:p>
         </w:tc>
@@ -2404,7 +2588,23 @@
                 <w:sz w:val="24"/>
                 <w:szCs w:val="24"/>
               </w:rPr>
-              <w:t xml:space="preserve">Describe all </w:t>
+              <w:t>Contain</w:t>
+            </w:r>
+            <w:r>
+              <w:rPr>
+                <w:rFonts w:ascii="Cambria" w:hAnsi="Cambria" w:cs="Calibri"/>
+                <w:sz w:val="24"/>
+                <w:szCs w:val="24"/>
+              </w:rPr>
+              <w:t xml:space="preserve"> </w:t>
+            </w:r>
+            <w:r>
+              <w:rPr>
+                <w:rFonts w:ascii="Cambria" w:hAnsi="Cambria" w:cs="Calibri"/>
+                <w:sz w:val="24"/>
+                <w:szCs w:val="24"/>
+              </w:rPr>
+              <w:t xml:space="preserve">all </w:t>
             </w:r>
             <w:r>
               <w:rPr>
@@ -2496,7 +2696,23 @@
                 <w:sz w:val="24"/>
                 <w:szCs w:val="24"/>
               </w:rPr>
-              <w:t>Describe all types of log.</w:t>
+              <w:t>Contain</w:t>
+            </w:r>
+            <w:r>
+              <w:rPr>
+                <w:rFonts w:ascii="Cambria" w:hAnsi="Cambria" w:cs="Calibri"/>
+                <w:sz w:val="24"/>
+                <w:szCs w:val="24"/>
+              </w:rPr>
+              <w:t xml:space="preserve"> </w:t>
+            </w:r>
+            <w:r>
+              <w:rPr>
+                <w:rFonts w:ascii="Cambria" w:hAnsi="Cambria" w:cs="Calibri"/>
+                <w:sz w:val="24"/>
+                <w:szCs w:val="24"/>
+              </w:rPr>
+              <w:t>all types of log.</w:t>
             </w:r>
           </w:p>
         </w:tc>
@@ -2556,7 +2772,7 @@
                 <w:sz w:val="24"/>
                 <w:szCs w:val="24"/>
               </w:rPr>
-              <w:t>Describe</w:t>
+              <w:t>Contain</w:t>
             </w:r>
             <w:r>
               <w:rPr>
@@ -2656,7 +2872,15 @@
                 <w:sz w:val="24"/>
                 <w:szCs w:val="24"/>
               </w:rPr>
-              <w:t xml:space="preserve">Describe </w:t>
+              <w:t>Contain</w:t>
+            </w:r>
+            <w:r>
+              <w:rPr>
+                <w:rFonts w:ascii="Cambria" w:hAnsi="Cambria" w:cs="Calibri"/>
+                <w:sz w:val="24"/>
+                <w:szCs w:val="24"/>
+              </w:rPr>
+              <w:t xml:space="preserve"> </w:t>
             </w:r>
             <w:r>
               <w:rPr>
@@ -2732,7 +2956,23 @@
                 <w:sz w:val="24"/>
                 <w:szCs w:val="24"/>
               </w:rPr>
-              <w:t>Describe started time and ended time of each shift group.</w:t>
+              <w:t>Contain</w:t>
+            </w:r>
+            <w:r>
+              <w:rPr>
+                <w:rFonts w:ascii="Cambria" w:hAnsi="Cambria" w:cs="Calibri"/>
+                <w:sz w:val="24"/>
+                <w:szCs w:val="24"/>
+              </w:rPr>
+              <w:t xml:space="preserve"> </w:t>
+            </w:r>
+            <w:r>
+              <w:rPr>
+                <w:rFonts w:ascii="Cambria" w:hAnsi="Cambria" w:cs="Calibri"/>
+                <w:sz w:val="24"/>
+                <w:szCs w:val="24"/>
+              </w:rPr>
+              <w:t>started time and ended time of each shift group.</w:t>
             </w:r>
           </w:p>
         </w:tc>
@@ -2792,7 +3032,23 @@
                 <w:sz w:val="24"/>
                 <w:szCs w:val="24"/>
               </w:rPr>
-              <w:t>Describe all racks which was rent by customer.</w:t>
+              <w:t>Contain</w:t>
+            </w:r>
+            <w:r>
+              <w:rPr>
+                <w:rFonts w:ascii="Cambria" w:hAnsi="Cambria" w:cs="Calibri"/>
+                <w:sz w:val="24"/>
+                <w:szCs w:val="24"/>
+              </w:rPr>
+              <w:t xml:space="preserve"> </w:t>
+            </w:r>
+            <w:r>
+              <w:rPr>
+                <w:rFonts w:ascii="Cambria" w:hAnsi="Cambria" w:cs="Calibri"/>
+                <w:sz w:val="24"/>
+                <w:szCs w:val="24"/>
+              </w:rPr>
+              <w:t>all racks which was rent by customer.</w:t>
             </w:r>
           </w:p>
         </w:tc>
@@ -2852,26 +3108,42 @@
                 <w:sz w:val="24"/>
                 <w:szCs w:val="24"/>
               </w:rPr>
-              <w:t>Describe a</w:t>
-            </w:r>
-            <w:r>
-              <w:rPr>
-                <w:rFonts w:ascii="Cambria" w:hAnsi="Cambria" w:cs="Calibri"/>
-                <w:sz w:val="24"/>
-                <w:szCs w:val="24"/>
-              </w:rPr>
-              <w:t>ll contents of each notification</w:t>
+              <w:t>Contain</w:t>
+            </w:r>
+            <w:r>
+              <w:rPr>
+                <w:rFonts w:ascii="Cambria" w:hAnsi="Cambria" w:cs="Calibri"/>
+                <w:sz w:val="24"/>
+                <w:szCs w:val="24"/>
+              </w:rPr>
+              <w:t xml:space="preserve"> </w:t>
+            </w:r>
+            <w:r>
+              <w:rPr>
+                <w:rFonts w:ascii="Cambria" w:hAnsi="Cambria" w:cs="Calibri"/>
+                <w:sz w:val="24"/>
+                <w:szCs w:val="24"/>
+              </w:rPr>
+              <w:t>a</w:t>
+            </w:r>
+            <w:r>
+              <w:rPr>
+                <w:rFonts w:ascii="Cambria" w:hAnsi="Cambria" w:cs="Calibri"/>
+                <w:sz w:val="24"/>
+                <w:szCs w:val="24"/>
+              </w:rPr>
+              <w:t xml:space="preserve">ll </w:t>
+            </w:r>
+            <w:r>
+              <w:rPr>
+                <w:rFonts w:ascii="Cambria" w:hAnsi="Cambria" w:cs="Calibri"/>
+                <w:sz w:val="24"/>
+                <w:szCs w:val="24"/>
+              </w:rPr>
+              <w:t>notification information.</w:t>
             </w:r>
             <w:bookmarkStart w:id="19" w:name="_GoBack"/>
             <w:bookmarkEnd w:id="19"/>
-            <w:r>
-              <w:rPr>
-                <w:rFonts w:ascii="Cambria" w:hAnsi="Cambria" w:cs="Calibri"/>
-                <w:sz w:val="24"/>
-                <w:szCs w:val="24"/>
-              </w:rPr>
-              <w:t>.</w:t>
-            </w:r>
           </w:p>
         </w:tc>
       </w:tr>
@@ -2930,7 +3202,23 @@
                 <w:sz w:val="24"/>
                 <w:szCs w:val="24"/>
               </w:rPr>
-              <w:t>Describe all contents of each task.</w:t>
+              <w:t>Contain</w:t>
+            </w:r>
+            <w:r>
+              <w:rPr>
+                <w:rFonts w:ascii="Cambria" w:hAnsi="Cambria" w:cs="Calibri"/>
+                <w:sz w:val="24"/>
+                <w:szCs w:val="24"/>
+              </w:rPr>
+              <w:t xml:space="preserve"> </w:t>
+            </w:r>
+            <w:r>
+              <w:rPr>
+                <w:rFonts w:ascii="Cambria" w:hAnsi="Cambria" w:cs="Calibri"/>
+                <w:sz w:val="24"/>
+                <w:szCs w:val="24"/>
+              </w:rPr>
+              <w:t>all contents of each task.</w:t>
             </w:r>
           </w:p>
         </w:tc>
@@ -6998,7 +7286,7 @@
 </file>
 
 <file path=customXml/itemProps1.xml><?xml version="1.0" encoding="utf-8"?>
-<ds:datastoreItem xmlns:ds="http://schemas.openxmlformats.org/officeDocument/2006/customXml" ds:itemID="{65F1AE33-49EE-4D6A-B4E7-0D4FFF1D63A4}">
+<ds:datastoreItem xmlns:ds="http://schemas.openxmlformats.org/officeDocument/2006/customXml" ds:itemID="{C54E6A6B-DDE0-4786-B3F4-0244AA51FCA2}">
   <ds:schemaRefs>
     <ds:schemaRef ds:uri="http://schemas.openxmlformats.org/officeDocument/2006/bibliography"/>
   </ds:schemaRefs>

</xml_diff>